<commit_message>
working on final proj
</commit_message>
<xml_diff>
--- a/Project/Progess_Report.docx
+++ b/Project/Progess_Report.docx
@@ -307,7 +307,22 @@
           <w:szCs w:val="24"/>
         </w:rPr>
         <w:tab/>
-        <w:t>To finish the marketing profiles, I need to create at least 1 more multivariate graph, settle on which univariant graphs I want to use, write 2 more user stories, use at least 2 more attributes that haven't been used yet, and put all the information into a formatted paper. For the next multivariate graph, I am leaning towards seeing the relationship between education, work class, and income. This would also complete the use of 8 different attributes. The univariant graph seems to be a lot more important than I originally thought because you are only focusing on the one variable outside of income, you must</w:t>
+        <w:t xml:space="preserve">To finish the marketing profiles, I need to create at least 1 more multivariate graph, settle on which univariant graphs I want to use, write 2 more user stories, use at least 2 more attributes that haven't been used yet, and put all the information into a formatted paper. </w:t>
+      </w:r>
+      <w:r>
+        <w:rPr>
+          <w:sz w:val="24"/>
+          <w:szCs w:val="24"/>
+          <w:highlight w:val="yellow"/>
+        </w:rPr>
+        <w:t>For the next multivariate graph, I am leaning towards seeing the relationship between education, work class, and income</w:t>
+      </w:r>
+      <w:r>
+        <w:rPr>
+          <w:sz w:val="24"/>
+          <w:szCs w:val="24"/>
+        </w:rPr>
+        <w:t>. This would also complete the use of 8 different attributes. The univariant graph seems to be a lot more important than I originally thought because you are only focusing on the one variable outside of income, you must</w:t>
       </w:r>
       <w:r>
         <w:rPr>
@@ -3223,6 +3238,21 @@
 </file>
 
 <file path=customXml/item1.xml><?xml version="1.0" encoding="utf-8"?>
+<p:properties xmlns:p="http://schemas.microsoft.com/office/2006/metadata/properties" xmlns:xsi="http://www.w3.org/2001/XMLSchema-instance" xmlns:pc="http://schemas.microsoft.com/office/infopath/2007/PartnerControls">
+  <documentManagement/>
+</p:properties>
+</file>
+
+<file path=customXml/item2.xml><?xml version="1.0" encoding="utf-8"?>
+<?mso-contentType ?>
+<FormTemplates xmlns="http://schemas.microsoft.com/sharepoint/v3/contenttype/forms">
+  <Display>DocumentLibraryForm</Display>
+  <Edit>DocumentLibraryForm</Edit>
+  <New>DocumentLibraryForm</New>
+</FormTemplates>
+</file>
+
+<file path=customXml/item3.xml><?xml version="1.0" encoding="utf-8"?>
 <ct:contentTypeSchema xmlns:ct="http://schemas.microsoft.com/office/2006/metadata/contentType" xmlns:ma="http://schemas.microsoft.com/office/2006/metadata/properties/metaAttributes" ct:_="" ma:_="" ma:contentTypeName="Document" ma:contentTypeID="0x010100FAF670EE11E93A43A4D141BDA73868A7" ma:contentTypeVersion="13" ma:contentTypeDescription="Create a new document." ma:contentTypeScope="" ma:versionID="9220be7dce809a8f91c713fa6bd43fbc">
   <xsd:schema xmlns:xsd="http://www.w3.org/2001/XMLSchema" xmlns:xs="http://www.w3.org/2001/XMLSchema" xmlns:p="http://schemas.microsoft.com/office/2006/metadata/properties" xmlns:ns3="8c721faf-a4fb-4ef7-bf26-724ee2ad0c50" xmlns:ns4="6263e8e3-76f9-41b7-9dee-a915f61973aa" targetNamespace="http://schemas.microsoft.com/office/2006/metadata/properties" ma:root="true" ma:fieldsID="6654d8d41df0db8f72fe913f9bfb0a80" ns3:_="" ns4:_="">
     <xsd:import namespace="8c721faf-a4fb-4ef7-bf26-724ee2ad0c50"/>
@@ -3445,26 +3475,28 @@
 </ct:contentTypeSchema>
 </file>
 
-<file path=customXml/item2.xml><?xml version="1.0" encoding="utf-8"?>
-<?mso-contentType ?>
-<FormTemplates xmlns="http://schemas.microsoft.com/sharepoint/v3/contenttype/forms">
-  <Display>DocumentLibraryForm</Display>
-  <Edit>DocumentLibraryForm</Edit>
-  <New>DocumentLibraryForm</New>
-</FormTemplates>
-</file>
-
-<file path=customXml/item3.xml><?xml version="1.0" encoding="utf-8"?>
-<p:properties xmlns:p="http://schemas.microsoft.com/office/2006/metadata/properties" xmlns:xsi="http://www.w3.org/2001/XMLSchema-instance" xmlns:pc="http://schemas.microsoft.com/office/infopath/2007/PartnerControls">
-  <documentManagement/>
-</p:properties>
-</file>
-
 <file path=customXml/item4.xml><?xml version="1.0" encoding="utf-8"?>
 <b:Sources xmlns:b="http://schemas.openxmlformats.org/officeDocument/2006/bibliography" xmlns="http://schemas.openxmlformats.org/officeDocument/2006/bibliography" SelectedStyle="\APA.XSL" StyleName="APA"/>
 </file>
 
 <file path=customXml/itemProps1.xml><?xml version="1.0" encoding="utf-8"?>
+<ds:datastoreItem xmlns:ds="http://purl.oclc.org/ooxml/officeDocument/customXml" ds:itemID="{E903DA44-95E7-4DED-A024-98F54B391A0A}">
+  <ds:schemaRefs>
+    <ds:schemaRef ds:uri="http://schemas.microsoft.com/office/2006/metadata/properties"/>
+    <ds:schemaRef ds:uri="http://schemas.microsoft.com/office/infopath/2007/PartnerControls"/>
+  </ds:schemaRefs>
+</ds:datastoreItem>
+</file>
+
+<file path=customXml/itemProps2.xml><?xml version="1.0" encoding="utf-8"?>
+<ds:datastoreItem xmlns:ds="http://purl.oclc.org/ooxml/officeDocument/customXml" ds:itemID="{46F55CFC-3453-44B1-A431-67C6766A3101}">
+  <ds:schemaRefs>
+    <ds:schemaRef ds:uri="http://schemas.microsoft.com/sharepoint/v3/contenttype/forms"/>
+  </ds:schemaRefs>
+</ds:datastoreItem>
+</file>
+
+<file path=customXml/itemProps3.xml><?xml version="1.0" encoding="utf-8"?>
 <ds:datastoreItem xmlns:ds="http://purl.oclc.org/ooxml/officeDocument/customXml" ds:itemID="{4EAFA05E-954C-4028-BE86-985200B437B3}">
   <ds:schemaRefs>
     <ds:schemaRef ds:uri="http://schemas.microsoft.com/office/2006/metadata/contentType"/>
@@ -3483,23 +3515,6 @@
 </ds:datastoreItem>
 </file>
 
-<file path=customXml/itemProps2.xml><?xml version="1.0" encoding="utf-8"?>
-<ds:datastoreItem xmlns:ds="http://purl.oclc.org/ooxml/officeDocument/customXml" ds:itemID="{46F55CFC-3453-44B1-A431-67C6766A3101}">
-  <ds:schemaRefs>
-    <ds:schemaRef ds:uri="http://schemas.microsoft.com/sharepoint/v3/contenttype/forms"/>
-  </ds:schemaRefs>
-</ds:datastoreItem>
-</file>
-
-<file path=customXml/itemProps3.xml><?xml version="1.0" encoding="utf-8"?>
-<ds:datastoreItem xmlns:ds="http://purl.oclc.org/ooxml/officeDocument/customXml" ds:itemID="{E903DA44-95E7-4DED-A024-98F54B391A0A}">
-  <ds:schemaRefs>
-    <ds:schemaRef ds:uri="http://schemas.microsoft.com/office/2006/metadata/properties"/>
-    <ds:schemaRef ds:uri="http://schemas.microsoft.com/office/infopath/2007/PartnerControls"/>
-  </ds:schemaRefs>
-</ds:datastoreItem>
-</file>
-
 <file path=customXml/itemProps4.xml><?xml version="1.0" encoding="utf-8"?>
 <ds:datastoreItem xmlns:ds="http://purl.oclc.org/ooxml/officeDocument/customXml" ds:itemID="{40C926A0-D9D5-420B-9154-0EC76FFA7E2F}">
   <ds:schemaRefs>

</xml_diff>